<commit_message>
feat: Integrate WSOLARAM into transformer
TODO: Elaborate
</commit_message>
<xml_diff>
--- a/wassolldas.docx
+++ b/wassolldas.docx
@@ -6,9 +6,11 @@
       <w:pPr>
         <w:pStyle w:val="Title"/>
       </w:pPr>
-      <w:r>
-        <w:t>wsolated</w:t>
-      </w:r>
+      <w:proofErr w:type="spellStart"/>
+      <w:r>
+        <w:t>wassolldas</w:t>
+      </w:r>
+      <w:proofErr w:type="spellEnd"/>
       <w:r>
         <w:t xml:space="preserve"> – An MP3 Player using an Arty A7-35t FPGA Development Board</w:t>
       </w:r>
@@ -49,8 +51,13 @@
           <w:numId w:val="1"/>
         </w:numPr>
       </w:pPr>
-      <w:r>
-        <w:t>PmodSD 1.2</w:t>
+      <w:proofErr w:type="spellStart"/>
+      <w:r>
+        <w:t>PmodSD</w:t>
+      </w:r>
+      <w:proofErr w:type="spellEnd"/>
+      <w:r>
+        <w:t xml:space="preserve"> 1.2</w:t>
       </w:r>
     </w:p>
     <w:p>
@@ -61,8 +68,13 @@
           <w:numId w:val="1"/>
         </w:numPr>
       </w:pPr>
-      <w:r>
-        <w:t>Pmod I2S2</w:t>
+      <w:proofErr w:type="spellStart"/>
+      <w:r>
+        <w:t>Pmod</w:t>
+      </w:r>
+      <w:proofErr w:type="spellEnd"/>
+      <w:r>
+        <w:t xml:space="preserve"> I2S2</w:t>
       </w:r>
     </w:p>
     <w:p>
@@ -73,8 +85,21 @@
           <w:numId w:val="1"/>
         </w:numPr>
       </w:pPr>
-      <w:r>
-        <w:t xml:space="preserve">Pieye Edushield for </w:t>
+      <w:proofErr w:type="spellStart"/>
+      <w:r>
+        <w:t>Pieye</w:t>
+      </w:r>
+      <w:proofErr w:type="spellEnd"/>
+      <w:r>
+        <w:t xml:space="preserve"> </w:t>
+      </w:r>
+      <w:proofErr w:type="spellStart"/>
+      <w:r>
+        <w:t>Edushield</w:t>
+      </w:r>
+      <w:proofErr w:type="spellEnd"/>
+      <w:r>
+        <w:t xml:space="preserve"> for </w:t>
       </w:r>
       <w:r>
         <w:t>d</w:t>
@@ -220,11 +245,33 @@
         </w:numPr>
       </w:pPr>
       <w:hyperlink r:id="rId9" w:history="1">
-        <w:r>
-          <w:rPr>
-            <w:rStyle w:val="Hyperlink"/>
-          </w:rPr>
-          <w:t>Pmod I2S2 Reference Manual - Digilent Reference</w:t>
+        <w:proofErr w:type="spellStart"/>
+        <w:r>
+          <w:rPr>
+            <w:rStyle w:val="Hyperlink"/>
+          </w:rPr>
+          <w:t>Pmod</w:t>
+        </w:r>
+        <w:proofErr w:type="spellEnd"/>
+        <w:r>
+          <w:rPr>
+            <w:rStyle w:val="Hyperlink"/>
+          </w:rPr>
+          <w:t xml:space="preserve"> I2S2 Reference Manual - </w:t>
+        </w:r>
+        <w:proofErr w:type="spellStart"/>
+        <w:r>
+          <w:rPr>
+            <w:rStyle w:val="Hyperlink"/>
+          </w:rPr>
+          <w:t>Digilent</w:t>
+        </w:r>
+        <w:proofErr w:type="spellEnd"/>
+        <w:r>
+          <w:rPr>
+            <w:rStyle w:val="Hyperlink"/>
+          </w:rPr>
+          <w:t xml:space="preserve"> Reference</w:t>
         </w:r>
       </w:hyperlink>
     </w:p>
@@ -241,7 +288,49 @@
           <w:rPr>
             <w:rStyle w:val="Hyperlink"/>
           </w:rPr>
-          <w:t>Getting Started with Digilent Pmod IPs - Digilent Reference</w:t>
+          <w:t xml:space="preserve">Getting Started with </w:t>
+        </w:r>
+        <w:proofErr w:type="spellStart"/>
+        <w:r>
+          <w:rPr>
+            <w:rStyle w:val="Hyperlink"/>
+          </w:rPr>
+          <w:t>Digilent</w:t>
+        </w:r>
+        <w:proofErr w:type="spellEnd"/>
+        <w:r>
+          <w:rPr>
+            <w:rStyle w:val="Hyperlink"/>
+          </w:rPr>
+          <w:t xml:space="preserve"> </w:t>
+        </w:r>
+        <w:proofErr w:type="spellStart"/>
+        <w:r>
+          <w:rPr>
+            <w:rStyle w:val="Hyperlink"/>
+          </w:rPr>
+          <w:t>Pmod</w:t>
+        </w:r>
+        <w:proofErr w:type="spellEnd"/>
+        <w:r>
+          <w:rPr>
+            <w:rStyle w:val="Hyperlink"/>
+          </w:rPr>
+          <w:t xml:space="preserve"> IPs - </w:t>
+        </w:r>
+        <w:proofErr w:type="spellStart"/>
+        <w:r>
+          <w:rPr>
+            <w:rStyle w:val="Hyperlink"/>
+          </w:rPr>
+          <w:t>Digilent</w:t>
+        </w:r>
+        <w:proofErr w:type="spellEnd"/>
+        <w:r>
+          <w:rPr>
+            <w:rStyle w:val="Hyperlink"/>
+          </w:rPr>
+          <w:t xml:space="preserve"> Reference</w:t>
         </w:r>
       </w:hyperlink>
     </w:p>
@@ -254,11 +343,33 @@
         </w:numPr>
       </w:pPr>
       <w:hyperlink r:id="rId11" w:history="1">
-        <w:r>
-          <w:rPr>
-            <w:rStyle w:val="Hyperlink"/>
-          </w:rPr>
-          <w:t>Pmod MicroSD - Digilent Reference</w:t>
+        <w:proofErr w:type="spellStart"/>
+        <w:r>
+          <w:rPr>
+            <w:rStyle w:val="Hyperlink"/>
+          </w:rPr>
+          <w:t>Pmod</w:t>
+        </w:r>
+        <w:proofErr w:type="spellEnd"/>
+        <w:r>
+          <w:rPr>
+            <w:rStyle w:val="Hyperlink"/>
+          </w:rPr>
+          <w:t xml:space="preserve"> MicroSD - </w:t>
+        </w:r>
+        <w:proofErr w:type="spellStart"/>
+        <w:r>
+          <w:rPr>
+            <w:rStyle w:val="Hyperlink"/>
+          </w:rPr>
+          <w:t>Digilent</w:t>
+        </w:r>
+        <w:proofErr w:type="spellEnd"/>
+        <w:r>
+          <w:rPr>
+            <w:rStyle w:val="Hyperlink"/>
+          </w:rPr>
+          <w:t xml:space="preserve"> Reference</w:t>
         </w:r>
       </w:hyperlink>
       <w:r>
@@ -278,7 +389,35 @@
           <w:rPr>
             <w:rStyle w:val="Hyperlink"/>
           </w:rPr>
-          <w:t>GitHub - Digilent/vivado-library</w:t>
+          <w:t xml:space="preserve">GitHub - </w:t>
+        </w:r>
+        <w:proofErr w:type="spellStart"/>
+        <w:r>
+          <w:rPr>
+            <w:rStyle w:val="Hyperlink"/>
+          </w:rPr>
+          <w:t>Digilent</w:t>
+        </w:r>
+        <w:proofErr w:type="spellEnd"/>
+        <w:r>
+          <w:rPr>
+            <w:rStyle w:val="Hyperlink"/>
+          </w:rPr>
+          <w:t>/</w:t>
+        </w:r>
+        <w:proofErr w:type="spellStart"/>
+        <w:r>
+          <w:rPr>
+            <w:rStyle w:val="Hyperlink"/>
+          </w:rPr>
+          <w:t>vivado</w:t>
+        </w:r>
+        <w:proofErr w:type="spellEnd"/>
+        <w:r>
+          <w:rPr>
+            <w:rStyle w:val="Hyperlink"/>
+          </w:rPr>
+          <w:t>-library</w:t>
         </w:r>
       </w:hyperlink>
     </w:p>
@@ -291,11 +430,33 @@
         </w:numPr>
       </w:pPr>
       <w:hyperlink r:id="rId13" w:history="1">
-        <w:r>
-          <w:rPr>
-            <w:rStyle w:val="Hyperlink"/>
-          </w:rPr>
-          <w:t>Vivado Library - Digilent Reference</w:t>
+        <w:proofErr w:type="spellStart"/>
+        <w:r>
+          <w:rPr>
+            <w:rStyle w:val="Hyperlink"/>
+          </w:rPr>
+          <w:t>Vivado</w:t>
+        </w:r>
+        <w:proofErr w:type="spellEnd"/>
+        <w:r>
+          <w:rPr>
+            <w:rStyle w:val="Hyperlink"/>
+          </w:rPr>
+          <w:t xml:space="preserve"> Library - </w:t>
+        </w:r>
+        <w:proofErr w:type="spellStart"/>
+        <w:r>
+          <w:rPr>
+            <w:rStyle w:val="Hyperlink"/>
+          </w:rPr>
+          <w:t>Digilent</w:t>
+        </w:r>
+        <w:proofErr w:type="spellEnd"/>
+        <w:r>
+          <w:rPr>
+            <w:rStyle w:val="Hyperlink"/>
+          </w:rPr>
+          <w:t xml:space="preserve"> Reference</w:t>
         </w:r>
       </w:hyperlink>
     </w:p>
@@ -308,11 +469,75 @@
         </w:numPr>
       </w:pPr>
       <w:hyperlink r:id="rId14" w:history="1">
-        <w:r>
-          <w:rPr>
-            <w:rStyle w:val="Hyperlink"/>
-          </w:rPr>
-          <w:t>vivado-library/ip/Pmods at master · Digilent/vivado-library · GitHub</w:t>
+        <w:proofErr w:type="spellStart"/>
+        <w:r>
+          <w:rPr>
+            <w:rStyle w:val="Hyperlink"/>
+          </w:rPr>
+          <w:t>vivado</w:t>
+        </w:r>
+        <w:proofErr w:type="spellEnd"/>
+        <w:r>
+          <w:rPr>
+            <w:rStyle w:val="Hyperlink"/>
+          </w:rPr>
+          <w:t>-library/</w:t>
+        </w:r>
+        <w:proofErr w:type="spellStart"/>
+        <w:r>
+          <w:rPr>
+            <w:rStyle w:val="Hyperlink"/>
+          </w:rPr>
+          <w:t>ip</w:t>
+        </w:r>
+        <w:proofErr w:type="spellEnd"/>
+        <w:r>
+          <w:rPr>
+            <w:rStyle w:val="Hyperlink"/>
+          </w:rPr>
+          <w:t>/</w:t>
+        </w:r>
+        <w:proofErr w:type="spellStart"/>
+        <w:r>
+          <w:rPr>
+            <w:rStyle w:val="Hyperlink"/>
+          </w:rPr>
+          <w:t>Pmods</w:t>
+        </w:r>
+        <w:proofErr w:type="spellEnd"/>
+        <w:r>
+          <w:rPr>
+            <w:rStyle w:val="Hyperlink"/>
+          </w:rPr>
+          <w:t xml:space="preserve"> at master · </w:t>
+        </w:r>
+        <w:proofErr w:type="spellStart"/>
+        <w:r>
+          <w:rPr>
+            <w:rStyle w:val="Hyperlink"/>
+          </w:rPr>
+          <w:t>Digilent</w:t>
+        </w:r>
+        <w:proofErr w:type="spellEnd"/>
+        <w:r>
+          <w:rPr>
+            <w:rStyle w:val="Hyperlink"/>
+          </w:rPr>
+          <w:t>/</w:t>
+        </w:r>
+        <w:proofErr w:type="spellStart"/>
+        <w:r>
+          <w:rPr>
+            <w:rStyle w:val="Hyperlink"/>
+          </w:rPr>
+          <w:t>vivado</w:t>
+        </w:r>
+        <w:proofErr w:type="spellEnd"/>
+        <w:r>
+          <w:rPr>
+            <w:rStyle w:val="Hyperlink"/>
+          </w:rPr>
+          <w:t>-library · GitHub</w:t>
         </w:r>
       </w:hyperlink>
     </w:p>
@@ -325,11 +550,75 @@
         </w:numPr>
       </w:pPr>
       <w:hyperlink r:id="rId15" w:history="1">
-        <w:r>
-          <w:rPr>
-            <w:rStyle w:val="Hyperlink"/>
-          </w:rPr>
-          <w:t>vivado-library/ip/Pmods/PmodSD_v1_0 at master · Digilent/vivado-library · GitHub</w:t>
+        <w:proofErr w:type="spellStart"/>
+        <w:r>
+          <w:rPr>
+            <w:rStyle w:val="Hyperlink"/>
+          </w:rPr>
+          <w:t>vivado</w:t>
+        </w:r>
+        <w:proofErr w:type="spellEnd"/>
+        <w:r>
+          <w:rPr>
+            <w:rStyle w:val="Hyperlink"/>
+          </w:rPr>
+          <w:t>-library/</w:t>
+        </w:r>
+        <w:proofErr w:type="spellStart"/>
+        <w:r>
+          <w:rPr>
+            <w:rStyle w:val="Hyperlink"/>
+          </w:rPr>
+          <w:t>ip</w:t>
+        </w:r>
+        <w:proofErr w:type="spellEnd"/>
+        <w:r>
+          <w:rPr>
+            <w:rStyle w:val="Hyperlink"/>
+          </w:rPr>
+          <w:t>/</w:t>
+        </w:r>
+        <w:proofErr w:type="spellStart"/>
+        <w:r>
+          <w:rPr>
+            <w:rStyle w:val="Hyperlink"/>
+          </w:rPr>
+          <w:t>Pmods</w:t>
+        </w:r>
+        <w:proofErr w:type="spellEnd"/>
+        <w:r>
+          <w:rPr>
+            <w:rStyle w:val="Hyperlink"/>
+          </w:rPr>
+          <w:t xml:space="preserve">/PmodSD_v1_0 at master · </w:t>
+        </w:r>
+        <w:proofErr w:type="spellStart"/>
+        <w:r>
+          <w:rPr>
+            <w:rStyle w:val="Hyperlink"/>
+          </w:rPr>
+          <w:t>Digilent</w:t>
+        </w:r>
+        <w:proofErr w:type="spellEnd"/>
+        <w:r>
+          <w:rPr>
+            <w:rStyle w:val="Hyperlink"/>
+          </w:rPr>
+          <w:t>/</w:t>
+        </w:r>
+        <w:proofErr w:type="spellStart"/>
+        <w:r>
+          <w:rPr>
+            <w:rStyle w:val="Hyperlink"/>
+          </w:rPr>
+          <w:t>vivado</w:t>
+        </w:r>
+        <w:proofErr w:type="spellEnd"/>
+        <w:r>
+          <w:rPr>
+            <w:rStyle w:val="Hyperlink"/>
+          </w:rPr>
+          <w:t>-library · GitHub</w:t>
         </w:r>
       </w:hyperlink>
     </w:p>
@@ -415,7 +704,19 @@
           <w:rPr>
             <w:rStyle w:val="Hyperlink"/>
           </w:rPr>
-          <w:t>Playing audio with an FPGA - Hackster.io</w:t>
+          <w:t>Playing audio with an FPGA - Hacks</w:t>
+        </w:r>
+        <w:r>
+          <w:rPr>
+            <w:rStyle w:val="Hyperlink"/>
+          </w:rPr>
+          <w:t>t</w:t>
+        </w:r>
+        <w:r>
+          <w:rPr>
+            <w:rStyle w:val="Hyperlink"/>
+          </w:rPr>
+          <w:t>er.io</w:t>
         </w:r>
       </w:hyperlink>
       <w:r>
@@ -481,8 +782,16 @@
         <w:rPr>
           <w:rStyle w:val="Hyperlink"/>
         </w:rPr>
-        <w:t>Playing an Audio File - Programming FPGAs Getting Started with Verilog - FPGAkey</w:t>
-      </w:r>
+        <w:t xml:space="preserve">Playing an Audio File - Programming FPGAs Getting Started with Verilog - </w:t>
+      </w:r>
+      <w:proofErr w:type="spellStart"/>
+      <w:r>
+        <w:rPr>
+          <w:rStyle w:val="Hyperlink"/>
+        </w:rPr>
+        <w:t>FPGAkey</w:t>
+      </w:r>
+      <w:proofErr w:type="spellEnd"/>
       <w:r>
         <w:fldChar w:fldCharType="end"/>
       </w:r>
@@ -522,8 +831,30 @@
           <w:rPr>
             <w:rStyle w:val="Hyperlink"/>
           </w:rPr>
-          <w:t>Playing MP3s From An FPGA | Hackaday</w:t>
-        </w:r>
+          <w:t xml:space="preserve">Playing MP3s From </w:t>
+        </w:r>
+        <w:proofErr w:type="gramStart"/>
+        <w:r>
+          <w:rPr>
+            <w:rStyle w:val="Hyperlink"/>
+          </w:rPr>
+          <w:t>An</w:t>
+        </w:r>
+        <w:proofErr w:type="gramEnd"/>
+        <w:r>
+          <w:rPr>
+            <w:rStyle w:val="Hyperlink"/>
+          </w:rPr>
+          <w:t xml:space="preserve"> FPGA | </w:t>
+        </w:r>
+        <w:proofErr w:type="spellStart"/>
+        <w:r>
+          <w:rPr>
+            <w:rStyle w:val="Hyperlink"/>
+          </w:rPr>
+          <w:t>Hackaday</w:t>
+        </w:r>
+        <w:proofErr w:type="spellEnd"/>
       </w:hyperlink>
       <w:commentRangeEnd w:id="0"/>
       <w:r>
@@ -546,7 +877,49 @@
           <w:rPr>
             <w:rStyle w:val="Hyperlink"/>
           </w:rPr>
-          <w:t>GitHub - ultraembedded/FPGAmp: 720p FPGA Media Player (RISC-V + Motion JPEG + SD + HDMI on an Artix 7)</w:t>
+          <w:t xml:space="preserve">GitHub - </w:t>
+        </w:r>
+        <w:proofErr w:type="spellStart"/>
+        <w:r>
+          <w:rPr>
+            <w:rStyle w:val="Hyperlink"/>
+          </w:rPr>
+          <w:t>ultraembedded</w:t>
+        </w:r>
+        <w:proofErr w:type="spellEnd"/>
+        <w:r>
+          <w:rPr>
+            <w:rStyle w:val="Hyperlink"/>
+          </w:rPr>
+          <w:t>/</w:t>
+        </w:r>
+        <w:proofErr w:type="spellStart"/>
+        <w:r>
+          <w:rPr>
+            <w:rStyle w:val="Hyperlink"/>
+          </w:rPr>
+          <w:t>FPGAmp</w:t>
+        </w:r>
+        <w:proofErr w:type="spellEnd"/>
+        <w:r>
+          <w:rPr>
+            <w:rStyle w:val="Hyperlink"/>
+          </w:rPr>
+          <w:t xml:space="preserve">: 720p FPGA Media Player (RISC-V + Motion JPEG + SD + HDMI on an </w:t>
+        </w:r>
+        <w:proofErr w:type="spellStart"/>
+        <w:r>
+          <w:rPr>
+            <w:rStyle w:val="Hyperlink"/>
+          </w:rPr>
+          <w:t>Artix</w:t>
+        </w:r>
+        <w:proofErr w:type="spellEnd"/>
+        <w:r>
+          <w:rPr>
+            <w:rStyle w:val="Hyperlink"/>
+          </w:rPr>
+          <w:t xml:space="preserve"> 7)</w:t>
         </w:r>
       </w:hyperlink>
     </w:p>

</xml_diff>

<commit_message>
fix: Timing issues during audio transfer
</commit_message>
<xml_diff>
--- a/wassolldas.docx
+++ b/wassolldas.docx
@@ -6,13 +6,17 @@
       <w:pPr>
         <w:pStyle w:val="Title"/>
       </w:pPr>
-      <w:proofErr w:type="spellStart"/>
       <w:r>
         <w:t>wassolldas</w:t>
       </w:r>
-      <w:proofErr w:type="spellEnd"/>
-      <w:r>
-        <w:t xml:space="preserve"> – An MP3 Player using an Arty A7-35t FPGA Development Board</w:t>
+      <w:r>
+        <w:t xml:space="preserve"> – An </w:t>
+      </w:r>
+      <w:r>
+        <w:t>audio player</w:t>
+      </w:r>
+      <w:r>
+        <w:t xml:space="preserve"> using an Arty A7-35t FPGA Development Board</w:t>
       </w:r>
     </w:p>
     <w:p>
@@ -24,6 +28,16 @@
       </w:r>
     </w:p>
     <w:p>
+      <w:r>
+        <w:t>The original goal of this project “wassolldas” was to implement the WSOLA algorithm for Time scope Modulation of an arbitrary sound file. An Arty A7-35t FPGA development board should run this algorithm on a sound file taken from internal ROM storage. Having slowed down or sped up the sound file, it should play back the sound file using a Pmod module called “Pmod I2S2”. This module contains two audio jacks, a line in and a line out connection. Needless to say, “wassolldas” exclusively uses the line out connection.</w:t>
+      </w:r>
+    </w:p>
+    <w:p>
+      <w:r>
+        <w:t>As the implementation of WSOLA proved to be incredibly complex, I attempted to implement OLA instead.</w:t>
+      </w:r>
+    </w:p>
+    <w:p>
       <w:pPr>
         <w:pStyle w:val="Heading1"/>
       </w:pPr>
@@ -51,13 +65,8 @@
           <w:numId w:val="1"/>
         </w:numPr>
       </w:pPr>
-      <w:proofErr w:type="spellStart"/>
-      <w:r>
-        <w:t>PmodSD</w:t>
-      </w:r>
-      <w:proofErr w:type="spellEnd"/>
-      <w:r>
-        <w:t xml:space="preserve"> 1.2</w:t>
+      <w:r>
+        <w:t>PmodSD 1.2</w:t>
       </w:r>
     </w:p>
     <w:p>
@@ -68,13 +77,8 @@
           <w:numId w:val="1"/>
         </w:numPr>
       </w:pPr>
-      <w:proofErr w:type="spellStart"/>
-      <w:r>
-        <w:t>Pmod</w:t>
-      </w:r>
-      <w:proofErr w:type="spellEnd"/>
-      <w:r>
-        <w:t xml:space="preserve"> I2S2</w:t>
+      <w:r>
+        <w:t>Pmod I2S2</w:t>
       </w:r>
     </w:p>
     <w:p>
@@ -85,21 +89,8 @@
           <w:numId w:val="1"/>
         </w:numPr>
       </w:pPr>
-      <w:proofErr w:type="spellStart"/>
-      <w:r>
-        <w:t>Pieye</w:t>
-      </w:r>
-      <w:proofErr w:type="spellEnd"/>
-      <w:r>
-        <w:t xml:space="preserve"> </w:t>
-      </w:r>
-      <w:proofErr w:type="spellStart"/>
-      <w:r>
-        <w:t>Edushield</w:t>
-      </w:r>
-      <w:proofErr w:type="spellEnd"/>
-      <w:r>
-        <w:t xml:space="preserve"> for </w:t>
+      <w:r>
+        <w:t xml:space="preserve">Pieye Edushield for </w:t>
       </w:r>
       <w:r>
         <w:t>d</w:t>
@@ -207,7 +198,19 @@
           <w:rPr>
             <w:rStyle w:val="Hyperlink"/>
           </w:rPr>
-          <w:t>https://www.fpga4fun.com/VHDLTips.html</w:t>
+          <w:t>https://www.fpga4fun.com/VHDLTips</w:t>
+        </w:r>
+        <w:r>
+          <w:rPr>
+            <w:rStyle w:val="Hyperlink"/>
+          </w:rPr>
+          <w:t>.</w:t>
+        </w:r>
+        <w:r>
+          <w:rPr>
+            <w:rStyle w:val="Hyperlink"/>
+          </w:rPr>
+          <w:t>html</w:t>
         </w:r>
       </w:hyperlink>
     </w:p>
@@ -245,33 +248,11 @@
         </w:numPr>
       </w:pPr>
       <w:hyperlink r:id="rId9" w:history="1">
-        <w:proofErr w:type="spellStart"/>
-        <w:r>
-          <w:rPr>
-            <w:rStyle w:val="Hyperlink"/>
-          </w:rPr>
-          <w:t>Pmod</w:t>
-        </w:r>
-        <w:proofErr w:type="spellEnd"/>
-        <w:r>
-          <w:rPr>
-            <w:rStyle w:val="Hyperlink"/>
-          </w:rPr>
-          <w:t xml:space="preserve"> I2S2 Reference Manual - </w:t>
-        </w:r>
-        <w:proofErr w:type="spellStart"/>
-        <w:r>
-          <w:rPr>
-            <w:rStyle w:val="Hyperlink"/>
-          </w:rPr>
-          <w:t>Digilent</w:t>
-        </w:r>
-        <w:proofErr w:type="spellEnd"/>
-        <w:r>
-          <w:rPr>
-            <w:rStyle w:val="Hyperlink"/>
-          </w:rPr>
-          <w:t xml:space="preserve"> Reference</w:t>
+        <w:r>
+          <w:rPr>
+            <w:rStyle w:val="Hyperlink"/>
+          </w:rPr>
+          <w:t>Pmod I2S2 Reference Manual - Digilent Reference</w:t>
         </w:r>
       </w:hyperlink>
     </w:p>
@@ -288,49 +269,7 @@
           <w:rPr>
             <w:rStyle w:val="Hyperlink"/>
           </w:rPr>
-          <w:t xml:space="preserve">Getting Started with </w:t>
-        </w:r>
-        <w:proofErr w:type="spellStart"/>
-        <w:r>
-          <w:rPr>
-            <w:rStyle w:val="Hyperlink"/>
-          </w:rPr>
-          <w:t>Digilent</w:t>
-        </w:r>
-        <w:proofErr w:type="spellEnd"/>
-        <w:r>
-          <w:rPr>
-            <w:rStyle w:val="Hyperlink"/>
-          </w:rPr>
-          <w:t xml:space="preserve"> </w:t>
-        </w:r>
-        <w:proofErr w:type="spellStart"/>
-        <w:r>
-          <w:rPr>
-            <w:rStyle w:val="Hyperlink"/>
-          </w:rPr>
-          <w:t>Pmod</w:t>
-        </w:r>
-        <w:proofErr w:type="spellEnd"/>
-        <w:r>
-          <w:rPr>
-            <w:rStyle w:val="Hyperlink"/>
-          </w:rPr>
-          <w:t xml:space="preserve"> IPs - </w:t>
-        </w:r>
-        <w:proofErr w:type="spellStart"/>
-        <w:r>
-          <w:rPr>
-            <w:rStyle w:val="Hyperlink"/>
-          </w:rPr>
-          <w:t>Digilent</w:t>
-        </w:r>
-        <w:proofErr w:type="spellEnd"/>
-        <w:r>
-          <w:rPr>
-            <w:rStyle w:val="Hyperlink"/>
-          </w:rPr>
-          <w:t xml:space="preserve"> Reference</w:t>
+          <w:t>Getting Started with Digilent Pmod IPs - Digilent Reference</w:t>
         </w:r>
       </w:hyperlink>
     </w:p>
@@ -343,33 +282,11 @@
         </w:numPr>
       </w:pPr>
       <w:hyperlink r:id="rId11" w:history="1">
-        <w:proofErr w:type="spellStart"/>
-        <w:r>
-          <w:rPr>
-            <w:rStyle w:val="Hyperlink"/>
-          </w:rPr>
-          <w:t>Pmod</w:t>
-        </w:r>
-        <w:proofErr w:type="spellEnd"/>
-        <w:r>
-          <w:rPr>
-            <w:rStyle w:val="Hyperlink"/>
-          </w:rPr>
-          <w:t xml:space="preserve"> MicroSD - </w:t>
-        </w:r>
-        <w:proofErr w:type="spellStart"/>
-        <w:r>
-          <w:rPr>
-            <w:rStyle w:val="Hyperlink"/>
-          </w:rPr>
-          <w:t>Digilent</w:t>
-        </w:r>
-        <w:proofErr w:type="spellEnd"/>
-        <w:r>
-          <w:rPr>
-            <w:rStyle w:val="Hyperlink"/>
-          </w:rPr>
-          <w:t xml:space="preserve"> Reference</w:t>
+        <w:r>
+          <w:rPr>
+            <w:rStyle w:val="Hyperlink"/>
+          </w:rPr>
+          <w:t>Pmod MicroSD - Digilent Reference</w:t>
         </w:r>
       </w:hyperlink>
       <w:r>
@@ -389,35 +306,7 @@
           <w:rPr>
             <w:rStyle w:val="Hyperlink"/>
           </w:rPr>
-          <w:t xml:space="preserve">GitHub - </w:t>
-        </w:r>
-        <w:proofErr w:type="spellStart"/>
-        <w:r>
-          <w:rPr>
-            <w:rStyle w:val="Hyperlink"/>
-          </w:rPr>
-          <w:t>Digilent</w:t>
-        </w:r>
-        <w:proofErr w:type="spellEnd"/>
-        <w:r>
-          <w:rPr>
-            <w:rStyle w:val="Hyperlink"/>
-          </w:rPr>
-          <w:t>/</w:t>
-        </w:r>
-        <w:proofErr w:type="spellStart"/>
-        <w:r>
-          <w:rPr>
-            <w:rStyle w:val="Hyperlink"/>
-          </w:rPr>
-          <w:t>vivado</w:t>
-        </w:r>
-        <w:proofErr w:type="spellEnd"/>
-        <w:r>
-          <w:rPr>
-            <w:rStyle w:val="Hyperlink"/>
-          </w:rPr>
-          <w:t>-library</w:t>
+          <w:t>GitHub - Digilent/vivado-library</w:t>
         </w:r>
       </w:hyperlink>
     </w:p>
@@ -430,33 +319,11 @@
         </w:numPr>
       </w:pPr>
       <w:hyperlink r:id="rId13" w:history="1">
-        <w:proofErr w:type="spellStart"/>
-        <w:r>
-          <w:rPr>
-            <w:rStyle w:val="Hyperlink"/>
-          </w:rPr>
-          <w:t>Vivado</w:t>
-        </w:r>
-        <w:proofErr w:type="spellEnd"/>
-        <w:r>
-          <w:rPr>
-            <w:rStyle w:val="Hyperlink"/>
-          </w:rPr>
-          <w:t xml:space="preserve"> Library - </w:t>
-        </w:r>
-        <w:proofErr w:type="spellStart"/>
-        <w:r>
-          <w:rPr>
-            <w:rStyle w:val="Hyperlink"/>
-          </w:rPr>
-          <w:t>Digilent</w:t>
-        </w:r>
-        <w:proofErr w:type="spellEnd"/>
-        <w:r>
-          <w:rPr>
-            <w:rStyle w:val="Hyperlink"/>
-          </w:rPr>
-          <w:t xml:space="preserve"> Reference</w:t>
+        <w:r>
+          <w:rPr>
+            <w:rStyle w:val="Hyperlink"/>
+          </w:rPr>
+          <w:t>Vivado Library - Digilent Reference</w:t>
         </w:r>
       </w:hyperlink>
     </w:p>
@@ -469,75 +336,11 @@
         </w:numPr>
       </w:pPr>
       <w:hyperlink r:id="rId14" w:history="1">
-        <w:proofErr w:type="spellStart"/>
-        <w:r>
-          <w:rPr>
-            <w:rStyle w:val="Hyperlink"/>
-          </w:rPr>
-          <w:t>vivado</w:t>
-        </w:r>
-        <w:proofErr w:type="spellEnd"/>
-        <w:r>
-          <w:rPr>
-            <w:rStyle w:val="Hyperlink"/>
-          </w:rPr>
-          <w:t>-library/</w:t>
-        </w:r>
-        <w:proofErr w:type="spellStart"/>
-        <w:r>
-          <w:rPr>
-            <w:rStyle w:val="Hyperlink"/>
-          </w:rPr>
-          <w:t>ip</w:t>
-        </w:r>
-        <w:proofErr w:type="spellEnd"/>
-        <w:r>
-          <w:rPr>
-            <w:rStyle w:val="Hyperlink"/>
-          </w:rPr>
-          <w:t>/</w:t>
-        </w:r>
-        <w:proofErr w:type="spellStart"/>
-        <w:r>
-          <w:rPr>
-            <w:rStyle w:val="Hyperlink"/>
-          </w:rPr>
-          <w:t>Pmods</w:t>
-        </w:r>
-        <w:proofErr w:type="spellEnd"/>
-        <w:r>
-          <w:rPr>
-            <w:rStyle w:val="Hyperlink"/>
-          </w:rPr>
-          <w:t xml:space="preserve"> at master · </w:t>
-        </w:r>
-        <w:proofErr w:type="spellStart"/>
-        <w:r>
-          <w:rPr>
-            <w:rStyle w:val="Hyperlink"/>
-          </w:rPr>
-          <w:t>Digilent</w:t>
-        </w:r>
-        <w:proofErr w:type="spellEnd"/>
-        <w:r>
-          <w:rPr>
-            <w:rStyle w:val="Hyperlink"/>
-          </w:rPr>
-          <w:t>/</w:t>
-        </w:r>
-        <w:proofErr w:type="spellStart"/>
-        <w:r>
-          <w:rPr>
-            <w:rStyle w:val="Hyperlink"/>
-          </w:rPr>
-          <w:t>vivado</w:t>
-        </w:r>
-        <w:proofErr w:type="spellEnd"/>
-        <w:r>
-          <w:rPr>
-            <w:rStyle w:val="Hyperlink"/>
-          </w:rPr>
-          <w:t>-library · GitHub</w:t>
+        <w:r>
+          <w:rPr>
+            <w:rStyle w:val="Hyperlink"/>
+          </w:rPr>
+          <w:t>vivado-library/ip/Pmods at master · Digilent/vivado-library · GitHub</w:t>
         </w:r>
       </w:hyperlink>
     </w:p>
@@ -550,75 +353,11 @@
         </w:numPr>
       </w:pPr>
       <w:hyperlink r:id="rId15" w:history="1">
-        <w:proofErr w:type="spellStart"/>
-        <w:r>
-          <w:rPr>
-            <w:rStyle w:val="Hyperlink"/>
-          </w:rPr>
-          <w:t>vivado</w:t>
-        </w:r>
-        <w:proofErr w:type="spellEnd"/>
-        <w:r>
-          <w:rPr>
-            <w:rStyle w:val="Hyperlink"/>
-          </w:rPr>
-          <w:t>-library/</w:t>
-        </w:r>
-        <w:proofErr w:type="spellStart"/>
-        <w:r>
-          <w:rPr>
-            <w:rStyle w:val="Hyperlink"/>
-          </w:rPr>
-          <w:t>ip</w:t>
-        </w:r>
-        <w:proofErr w:type="spellEnd"/>
-        <w:r>
-          <w:rPr>
-            <w:rStyle w:val="Hyperlink"/>
-          </w:rPr>
-          <w:t>/</w:t>
-        </w:r>
-        <w:proofErr w:type="spellStart"/>
-        <w:r>
-          <w:rPr>
-            <w:rStyle w:val="Hyperlink"/>
-          </w:rPr>
-          <w:t>Pmods</w:t>
-        </w:r>
-        <w:proofErr w:type="spellEnd"/>
-        <w:r>
-          <w:rPr>
-            <w:rStyle w:val="Hyperlink"/>
-          </w:rPr>
-          <w:t xml:space="preserve">/PmodSD_v1_0 at master · </w:t>
-        </w:r>
-        <w:proofErr w:type="spellStart"/>
-        <w:r>
-          <w:rPr>
-            <w:rStyle w:val="Hyperlink"/>
-          </w:rPr>
-          <w:t>Digilent</w:t>
-        </w:r>
-        <w:proofErr w:type="spellEnd"/>
-        <w:r>
-          <w:rPr>
-            <w:rStyle w:val="Hyperlink"/>
-          </w:rPr>
-          <w:t>/</w:t>
-        </w:r>
-        <w:proofErr w:type="spellStart"/>
-        <w:r>
-          <w:rPr>
-            <w:rStyle w:val="Hyperlink"/>
-          </w:rPr>
-          <w:t>vivado</w:t>
-        </w:r>
-        <w:proofErr w:type="spellEnd"/>
-        <w:r>
-          <w:rPr>
-            <w:rStyle w:val="Hyperlink"/>
-          </w:rPr>
-          <w:t>-library · GitHub</w:t>
+        <w:r>
+          <w:rPr>
+            <w:rStyle w:val="Hyperlink"/>
+          </w:rPr>
+          <w:t>vivado-library/ip/Pmods/PmodSD_v1_0 at master · Digilent/vivado-library · GitHub</w:t>
         </w:r>
       </w:hyperlink>
     </w:p>
@@ -668,150 +407,46 @@
           <w:ilvl w:val="0"/>
           <w:numId w:val="2"/>
         </w:numPr>
-      </w:pPr>
-      <w:hyperlink r:id="rId18" w:history="1">
-        <w:r>
-          <w:rPr>
-            <w:rStyle w:val="Hyperlink"/>
-          </w:rPr>
-          <w:t>https://github.com/riccardonicolaidis/PmodSD_Arty_A7_Project</w:t>
-        </w:r>
-      </w:hyperlink>
-    </w:p>
-    <w:p>
-      <w:pPr>
-        <w:pStyle w:val="Heading2"/>
-      </w:pPr>
-      <w:r>
-        <w:t>Previous implementations</w:t>
-      </w:r>
-    </w:p>
-    <w:p>
-      <w:pPr>
-        <w:pStyle w:val="ListParagraph"/>
-        <w:numPr>
-          <w:ilvl w:val="0"/>
-          <w:numId w:val="2"/>
-        </w:numPr>
         <w:rPr>
           <w:rStyle w:val="Hyperlink"/>
           <w:color w:val="auto"/>
           <w:u w:val="none"/>
         </w:rPr>
       </w:pPr>
+      <w:hyperlink r:id="rId18" w:history="1">
+        <w:r>
+          <w:rPr>
+            <w:rStyle w:val="Hyperlink"/>
+          </w:rPr>
+          <w:t>https://github.com/riccardonicolaidis/PmodSD_Arty_A7_Project</w:t>
+        </w:r>
+      </w:hyperlink>
+    </w:p>
+    <w:p>
+      <w:pPr>
+        <w:pStyle w:val="ListParagraph"/>
+        <w:numPr>
+          <w:ilvl w:val="0"/>
+          <w:numId w:val="2"/>
+        </w:numPr>
+      </w:pPr>
       <w:hyperlink r:id="rId19" w:history="1">
         <w:r>
           <w:rPr>
             <w:rStyle w:val="Hyperlink"/>
           </w:rPr>
-          <w:t>Playing audio with an FPGA - Hacks</w:t>
-        </w:r>
-        <w:r>
-          <w:rPr>
-            <w:rStyle w:val="Hyperlink"/>
-          </w:rPr>
-          <w:t>t</w:t>
-        </w:r>
-        <w:r>
-          <w:rPr>
-            <w:rStyle w:val="Hyperlink"/>
-          </w:rPr>
-          <w:t>er.io</w:t>
-        </w:r>
-      </w:hyperlink>
-      <w:r>
-        <w:rPr>
-          <w:rStyle w:val="Hyperlink"/>
-        </w:rPr>
-        <w:t xml:space="preserve"> goat</w:t>
-      </w:r>
-    </w:p>
-    <w:p>
-      <w:pPr>
-        <w:pStyle w:val="ListParagraph"/>
-        <w:numPr>
-          <w:ilvl w:val="0"/>
-          <w:numId w:val="2"/>
-        </w:numPr>
-      </w:pPr>
-      <w:hyperlink r:id="rId20" w:history="1">
-        <w:r>
-          <w:rPr>
-            <w:rStyle w:val="Hyperlink"/>
-          </w:rPr>
-          <w:t>Play wav-files from an SD card with the ZYBO - Hackster.io</w:t>
-        </w:r>
-      </w:hyperlink>
-    </w:p>
-    <w:p>
-      <w:pPr>
-        <w:pStyle w:val="ListParagraph"/>
-        <w:numPr>
-          <w:ilvl w:val="0"/>
-          <w:numId w:val="2"/>
-        </w:numPr>
-      </w:pPr>
-      <w:hyperlink r:id="rId21" w:history="1">
-        <w:r>
-          <w:rPr>
-            <w:rStyle w:val="Hyperlink"/>
-          </w:rPr>
-          <w:t>https://justanotherelectronicsblog.com/?p=402</w:t>
-        </w:r>
-      </w:hyperlink>
-    </w:p>
-    <w:commentRangeStart w:id="0"/>
-    <w:p>
-      <w:pPr>
-        <w:pStyle w:val="ListParagraph"/>
-        <w:numPr>
-          <w:ilvl w:val="0"/>
-          <w:numId w:val="2"/>
-        </w:numPr>
-      </w:pPr>
-      <w:r>
-        <w:fldChar w:fldCharType="begin"/>
-      </w:r>
-      <w:r>
-        <w:instrText xml:space="preserve"> HYPERLINK "https://www.fpgakey.com/tutorial/section570" </w:instrText>
-      </w:r>
-      <w:r>
-        <w:fldChar w:fldCharType="separate"/>
-      </w:r>
-      <w:r>
-        <w:rPr>
-          <w:rStyle w:val="Hyperlink"/>
-        </w:rPr>
-        <w:t xml:space="preserve">Playing an Audio File - Programming FPGAs Getting Started with Verilog - </w:t>
-      </w:r>
-      <w:proofErr w:type="spellStart"/>
-      <w:r>
-        <w:rPr>
-          <w:rStyle w:val="Hyperlink"/>
-        </w:rPr>
-        <w:t>FPGAkey</w:t>
-      </w:r>
-      <w:proofErr w:type="spellEnd"/>
-      <w:r>
-        <w:fldChar w:fldCharType="end"/>
-      </w:r>
-    </w:p>
-    <w:p>
-      <w:pPr>
-        <w:pStyle w:val="ListParagraph"/>
-        <w:numPr>
-          <w:ilvl w:val="0"/>
-          <w:numId w:val="2"/>
-        </w:numPr>
-      </w:pPr>
-      <w:hyperlink r:id="rId22" w:history="1">
-        <w:r>
-          <w:rPr>
-            <w:rStyle w:val="Hyperlink"/>
-          </w:rPr>
-          <w:t>Project FPGA-Audio – FPGA based MP3/WAV Player - FPGA SOLUTIONS (google.com)</w:t>
-        </w:r>
-      </w:hyperlink>
+          <w:t>https://docs.xilinx.com/v/u/en-US/pg058-blk-mem-gen</w:t>
+        </w:r>
+      </w:hyperlink>
+    </w:p>
+    <w:p>
+      <w:pPr>
+        <w:pStyle w:val="Heading2"/>
+      </w:pPr>
+      <w:r>
+        <w:lastRenderedPageBreak/>
+        <w:t>Previous implementations</w:t>
+      </w:r>
     </w:p>
     <w:p>
       <w:pPr>
@@ -826,111 +461,111 @@
           <w:u w:val="none"/>
         </w:rPr>
       </w:pPr>
+      <w:hyperlink r:id="rId20" w:history="1">
+        <w:r>
+          <w:rPr>
+            <w:rStyle w:val="Hyperlink"/>
+          </w:rPr>
+          <w:t>Playing audio with an F</w:t>
+        </w:r>
+        <w:r>
+          <w:rPr>
+            <w:rStyle w:val="Hyperlink"/>
+          </w:rPr>
+          <w:t>P</w:t>
+        </w:r>
+        <w:r>
+          <w:rPr>
+            <w:rStyle w:val="Hyperlink"/>
+          </w:rPr>
+          <w:t>GA - Hackster.io</w:t>
+        </w:r>
+      </w:hyperlink>
+      <w:r>
+        <w:rPr>
+          <w:rStyle w:val="Hyperlink"/>
+        </w:rPr>
+        <w:t xml:space="preserve"> goat</w:t>
+      </w:r>
+    </w:p>
+    <w:p>
+      <w:pPr>
+        <w:pStyle w:val="ListParagraph"/>
+        <w:numPr>
+          <w:ilvl w:val="0"/>
+          <w:numId w:val="2"/>
+        </w:numPr>
+      </w:pPr>
+      <w:hyperlink r:id="rId21" w:history="1">
+        <w:r>
+          <w:rPr>
+            <w:rStyle w:val="Hyperlink"/>
+          </w:rPr>
+          <w:t>Play wav-files from an SD card with the ZYBO - Hackster.io</w:t>
+        </w:r>
+      </w:hyperlink>
+    </w:p>
+    <w:p>
+      <w:pPr>
+        <w:pStyle w:val="ListParagraph"/>
+        <w:numPr>
+          <w:ilvl w:val="0"/>
+          <w:numId w:val="2"/>
+        </w:numPr>
+      </w:pPr>
+      <w:hyperlink r:id="rId22" w:history="1">
+        <w:r>
+          <w:rPr>
+            <w:rStyle w:val="Hyperlink"/>
+          </w:rPr>
+          <w:t>https://justanotherelectronicsblog.com/?p=402</w:t>
+        </w:r>
+      </w:hyperlink>
+    </w:p>
+    <w:commentRangeStart w:id="0"/>
+    <w:p>
+      <w:pPr>
+        <w:pStyle w:val="ListParagraph"/>
+        <w:numPr>
+          <w:ilvl w:val="0"/>
+          <w:numId w:val="2"/>
+        </w:numPr>
+      </w:pPr>
+      <w:r>
+        <w:fldChar w:fldCharType="begin"/>
+      </w:r>
+      <w:r>
+        <w:instrText xml:space="preserve"> HYPERLINK "https://www.fpgakey.com/tutorial/section570" </w:instrText>
+      </w:r>
+      <w:r>
+        <w:fldChar w:fldCharType="separate"/>
+      </w:r>
+      <w:r>
+        <w:rPr>
+          <w:rStyle w:val="Hyperlink"/>
+        </w:rPr>
+        <w:t>Playing an Audio File - Programming FPGAs Getting Started with Verilog - FPGAkey</w:t>
+      </w:r>
+      <w:r>
+        <w:fldChar w:fldCharType="end"/>
+      </w:r>
+    </w:p>
+    <w:p>
+      <w:pPr>
+        <w:pStyle w:val="ListParagraph"/>
+        <w:numPr>
+          <w:ilvl w:val="0"/>
+          <w:numId w:val="2"/>
+        </w:numPr>
+      </w:pPr>
       <w:hyperlink r:id="rId23" w:history="1">
         <w:r>
           <w:rPr>
             <w:rStyle w:val="Hyperlink"/>
           </w:rPr>
-          <w:t xml:space="preserve">Playing MP3s From </w:t>
-        </w:r>
-        <w:proofErr w:type="gramStart"/>
-        <w:r>
-          <w:rPr>
-            <w:rStyle w:val="Hyperlink"/>
-          </w:rPr>
-          <w:t>An</w:t>
-        </w:r>
-        <w:proofErr w:type="gramEnd"/>
-        <w:r>
-          <w:rPr>
-            <w:rStyle w:val="Hyperlink"/>
-          </w:rPr>
-          <w:t xml:space="preserve"> FPGA | </w:t>
-        </w:r>
-        <w:proofErr w:type="spellStart"/>
-        <w:r>
-          <w:rPr>
-            <w:rStyle w:val="Hyperlink"/>
-          </w:rPr>
-          <w:t>Hackaday</w:t>
-        </w:r>
-        <w:proofErr w:type="spellEnd"/>
-      </w:hyperlink>
-      <w:commentRangeEnd w:id="0"/>
-      <w:r>
-        <w:rPr>
-          <w:rStyle w:val="CommentReference"/>
-        </w:rPr>
-        <w:commentReference w:id="0"/>
-      </w:r>
-    </w:p>
-    <w:p>
-      <w:pPr>
-        <w:pStyle w:val="ListParagraph"/>
-        <w:numPr>
-          <w:ilvl w:val="0"/>
-          <w:numId w:val="2"/>
-        </w:numPr>
-      </w:pPr>
-      <w:hyperlink r:id="rId28" w:history="1">
-        <w:r>
-          <w:rPr>
-            <w:rStyle w:val="Hyperlink"/>
-          </w:rPr>
-          <w:t xml:space="preserve">GitHub - </w:t>
-        </w:r>
-        <w:proofErr w:type="spellStart"/>
-        <w:r>
-          <w:rPr>
-            <w:rStyle w:val="Hyperlink"/>
-          </w:rPr>
-          <w:t>ultraembedded</w:t>
-        </w:r>
-        <w:proofErr w:type="spellEnd"/>
-        <w:r>
-          <w:rPr>
-            <w:rStyle w:val="Hyperlink"/>
-          </w:rPr>
-          <w:t>/</w:t>
-        </w:r>
-        <w:proofErr w:type="spellStart"/>
-        <w:r>
-          <w:rPr>
-            <w:rStyle w:val="Hyperlink"/>
-          </w:rPr>
-          <w:t>FPGAmp</w:t>
-        </w:r>
-        <w:proofErr w:type="spellEnd"/>
-        <w:r>
-          <w:rPr>
-            <w:rStyle w:val="Hyperlink"/>
-          </w:rPr>
-          <w:t xml:space="preserve">: 720p FPGA Media Player (RISC-V + Motion JPEG + SD + HDMI on an </w:t>
-        </w:r>
-        <w:proofErr w:type="spellStart"/>
-        <w:r>
-          <w:rPr>
-            <w:rStyle w:val="Hyperlink"/>
-          </w:rPr>
-          <w:t>Artix</w:t>
-        </w:r>
-        <w:proofErr w:type="spellEnd"/>
-        <w:r>
-          <w:rPr>
-            <w:rStyle w:val="Hyperlink"/>
-          </w:rPr>
-          <w:t xml:space="preserve"> 7)</w:t>
-        </w:r>
-      </w:hyperlink>
-    </w:p>
-    <w:p>
-      <w:pPr>
-        <w:pStyle w:val="Heading2"/>
-      </w:pPr>
-      <w:r>
-        <w:lastRenderedPageBreak/>
-        <w:t>Time stretching</w:t>
-      </w:r>
+          <w:t>Project FPGA-Audio – FPGA based MP3/WAV Player - FPGA SOLUTIONS (google.com)</w:t>
+        </w:r>
+      </w:hyperlink>
     </w:p>
     <w:p>
       <w:pPr>
@@ -945,14 +580,46 @@
           <w:u w:val="none"/>
         </w:rPr>
       </w:pPr>
+      <w:hyperlink r:id="rId24" w:history="1">
+        <w:r>
+          <w:rPr>
+            <w:rStyle w:val="Hyperlink"/>
+          </w:rPr>
+          <w:t>Playing MP3s From An FPGA | Hackaday</w:t>
+        </w:r>
+      </w:hyperlink>
+      <w:commentRangeEnd w:id="0"/>
+      <w:r>
+        <w:rPr>
+          <w:rStyle w:val="CommentReference"/>
+        </w:rPr>
+        <w:commentReference w:id="0"/>
+      </w:r>
+    </w:p>
+    <w:p>
+      <w:pPr>
+        <w:pStyle w:val="ListParagraph"/>
+        <w:numPr>
+          <w:ilvl w:val="0"/>
+          <w:numId w:val="2"/>
+        </w:numPr>
+      </w:pPr>
       <w:hyperlink r:id="rId29" w:history="1">
         <w:r>
           <w:rPr>
             <w:rStyle w:val="Hyperlink"/>
           </w:rPr>
-          <w:t>Audio time stretching and pitch scaling - Wikipedia</w:t>
-        </w:r>
-      </w:hyperlink>
+          <w:t>GitHub - ultraembedded/FPGAmp: 720p FPGA Media Player (RISC-V + Motion JPEG + SD + HDMI on an Artix 7)</w:t>
+        </w:r>
+      </w:hyperlink>
+    </w:p>
+    <w:p>
+      <w:pPr>
+        <w:pStyle w:val="Heading2"/>
+      </w:pPr>
+      <w:r>
+        <w:t>Time stretching</w:t>
+      </w:r>
     </w:p>
     <w:p>
       <w:pPr>
@@ -972,7 +639,7 @@
           <w:rPr>
             <w:rStyle w:val="Hyperlink"/>
           </w:rPr>
-          <w:t>https://www.jstage.jst.go.jp/article/elex/11/14/11_11.20140387/_article</w:t>
+          <w:t>Audio time stretching and pitch scaling - Wikipedia</w:t>
         </w:r>
       </w:hyperlink>
     </w:p>
@@ -994,7 +661,7 @@
           <w:rPr>
             <w:rStyle w:val="Hyperlink"/>
           </w:rPr>
-          <w:t>https://github.com/k2kobayashi/Shifter/blob/master/shifter/shifter.py</w:t>
+          <w:t>https://www.jstage.jst.go.jp/article/elex/11/14/11_11.20140387/_article</w:t>
         </w:r>
       </w:hyperlink>
     </w:p>
@@ -1016,6 +683,28 @@
           <w:rPr>
             <w:rStyle w:val="Hyperlink"/>
           </w:rPr>
+          <w:t>https://github.com/k2kobayashi/Shifter/blob/master/shifter/shifter.py</w:t>
+        </w:r>
+      </w:hyperlink>
+    </w:p>
+    <w:p>
+      <w:pPr>
+        <w:pStyle w:val="ListParagraph"/>
+        <w:numPr>
+          <w:ilvl w:val="0"/>
+          <w:numId w:val="2"/>
+        </w:numPr>
+        <w:rPr>
+          <w:rStyle w:val="Hyperlink"/>
+          <w:color w:val="auto"/>
+          <w:u w:val="none"/>
+        </w:rPr>
+      </w:pPr>
+      <w:hyperlink r:id="rId33" w:history="1">
+        <w:r>
+          <w:rPr>
+            <w:rStyle w:val="Hyperlink"/>
+          </w:rPr>
           <w:t>https://www.audiolabs-erlangen.de/content/05-fau/professor/00-mueller/01-students/2011_DriedgerJonathan_TSM_MasterThesis.pdf</w:t>
         </w:r>
       </w:hyperlink>
@@ -1036,7 +725,7 @@
           <w:numId w:val="3"/>
         </w:numPr>
       </w:pPr>
-      <w:hyperlink r:id="rId33" w:history="1">
+      <w:hyperlink r:id="rId34" w:history="1">
         <w:r>
           <w:rPr>
             <w:rStyle w:val="Hyperlink"/>
@@ -1054,6 +743,31 @@
       </w:r>
     </w:p>
     <w:p>
+      <w:r>
+        <w:t xml:space="preserve">Audio playback was largely inspired by </w:t>
+      </w:r>
+      <w:hyperlink r:id="rId35" w:history="1">
+        <w:r>
+          <w:rPr>
+            <w:rStyle w:val="Hyperlink"/>
+          </w:rPr>
+          <w:t>Daniel Kampert’s tutorial on how to play audio with an FPGA</w:t>
+        </w:r>
+      </w:hyperlink>
+      <w:r>
+        <w:t>.</w:t>
+      </w:r>
+      <w:r>
+        <w:t xml:space="preserve"> Although the author wrote their tutorial with the Zybo Z7 in mind, i. e. a different development board, their code was easily adapt</w:t>
+      </w:r>
+      <w:r>
+        <w:t xml:space="preserve">ed </w:t>
+      </w:r>
+      <w:r>
+        <w:t>to run on the Arty A7 provided to us.</w:t>
+      </w:r>
+    </w:p>
+    <w:p>
       <w:pPr>
         <w:pStyle w:val="Heading2"/>
       </w:pPr>
@@ -1072,7 +786,15 @@
       </w:r>
     </w:p>
     <w:p>
-      <w:r>
+      <w:pPr>
+        <w:rPr>
+          <w:strike/>
+        </w:rPr>
+      </w:pPr>
+      <w:r>
+        <w:rPr>
+          <w:strike/>
+        </w:rPr>
         <w:t>Read SD Card data</w:t>
       </w:r>
     </w:p>
@@ -1087,6 +809,16 @@
       </w:pPr>
       <w:r>
         <w:t>Implementation</w:t>
+      </w:r>
+    </w:p>
+    <w:p>
+      <w:r>
+        <w:t>Look at timing graph of block memory</w:t>
+      </w:r>
+    </w:p>
+    <w:p>
+      <w:r>
+        <w:t>ROMReader takes two cycles from increment to update</w:t>
       </w:r>
     </w:p>
     <w:sectPr>

</xml_diff>

<commit_message>
feat: Implement TSM via naive resampling
</commit_message>
<xml_diff>
--- a/wassolldas.docx
+++ b/wassolldas.docx
@@ -7,10 +7,16 @@
         <w:pStyle w:val="Title"/>
       </w:pPr>
       <w:r>
-        <w:t>wsolated</w:t>
-      </w:r>
-      <w:r>
-        <w:t xml:space="preserve"> – An MP3 Player using an Arty A7-35t FPGA Development Board</w:t>
+        <w:t>wassolldas</w:t>
+      </w:r>
+      <w:r>
+        <w:t xml:space="preserve"> – An </w:t>
+      </w:r>
+      <w:r>
+        <w:t>audio player</w:t>
+      </w:r>
+      <w:r>
+        <w:t xml:space="preserve"> using an Arty A7-35t FPGA Development Board</w:t>
       </w:r>
     </w:p>
     <w:p>
@@ -19,6 +25,28 @@
       </w:pPr>
       <w:r>
         <w:t>Introduction</w:t>
+      </w:r>
+    </w:p>
+    <w:p>
+      <w:r>
+        <w:t xml:space="preserve">The original goal of this project “wassolldas” </w:t>
+      </w:r>
+      <w:r>
+        <w:t>is</w:t>
+      </w:r>
+      <w:r>
+        <w:t xml:space="preserve"> to implement the WSOLA algorithm for Time scope Modulation of an arbitrary sound file.</w:t>
+      </w:r>
+      <w:r>
+        <w:t xml:space="preserve"> In simpler terms, a given sound file shall be played back either slowed down or sped up without a change in pitch.</w:t>
+      </w:r>
+      <w:r>
+        <w:t xml:space="preserve"> An Arty A7-35t FPGA development board should run this algorithm on a sound file taken from internal ROM storage. Having slowed down or sped up the sound file, it should play back the sound file using a Pmod module called “Pmod I2S2”. This module contains two audio jacks, a line in and a line out connection. Needless to say, “wassolldas” exclusively uses the line out connection.</w:t>
+      </w:r>
+    </w:p>
+    <w:p>
+      <w:r>
+        <w:t>As the implementation of WSOLA proved to be incredibly complex, I attempted to implement OLA instead.</w:t>
       </w:r>
     </w:p>
     <w:p>
@@ -182,7 +210,19 @@
           <w:rPr>
             <w:rStyle w:val="Hyperlink"/>
           </w:rPr>
-          <w:t>https://www.fpga4fun.com/VHDLTips.html</w:t>
+          <w:t>https://www.fpga4fun.com/VHDLTips</w:t>
+        </w:r>
+        <w:r>
+          <w:rPr>
+            <w:rStyle w:val="Hyperlink"/>
+          </w:rPr>
+          <w:t>.</w:t>
+        </w:r>
+        <w:r>
+          <w:rPr>
+            <w:rStyle w:val="Hyperlink"/>
+          </w:rPr>
+          <w:t>html</w:t>
         </w:r>
       </w:hyperlink>
     </w:p>
@@ -379,130 +419,45 @@
           <w:ilvl w:val="0"/>
           <w:numId w:val="2"/>
         </w:numPr>
-      </w:pPr>
-      <w:hyperlink r:id="rId18" w:history="1">
-        <w:r>
-          <w:rPr>
-            <w:rStyle w:val="Hyperlink"/>
-          </w:rPr>
-          <w:t>https://github.com/riccardonicolaidis/PmodSD_Arty_A7_Project</w:t>
-        </w:r>
-      </w:hyperlink>
-    </w:p>
-    <w:p>
-      <w:pPr>
-        <w:pStyle w:val="Heading2"/>
-      </w:pPr>
-      <w:r>
-        <w:t>Previous implementations</w:t>
-      </w:r>
-    </w:p>
-    <w:p>
-      <w:pPr>
-        <w:pStyle w:val="ListParagraph"/>
-        <w:numPr>
-          <w:ilvl w:val="0"/>
-          <w:numId w:val="2"/>
-        </w:numPr>
         <w:rPr>
           <w:rStyle w:val="Hyperlink"/>
           <w:color w:val="auto"/>
           <w:u w:val="none"/>
         </w:rPr>
       </w:pPr>
+      <w:hyperlink r:id="rId18" w:history="1">
+        <w:r>
+          <w:rPr>
+            <w:rStyle w:val="Hyperlink"/>
+          </w:rPr>
+          <w:t>https://github.com/riccardonicolaidis/PmodSD_Arty_A7_Project</w:t>
+        </w:r>
+      </w:hyperlink>
+    </w:p>
+    <w:p>
+      <w:pPr>
+        <w:pStyle w:val="ListParagraph"/>
+        <w:numPr>
+          <w:ilvl w:val="0"/>
+          <w:numId w:val="2"/>
+        </w:numPr>
+      </w:pPr>
       <w:hyperlink r:id="rId19" w:history="1">
         <w:r>
           <w:rPr>
             <w:rStyle w:val="Hyperlink"/>
           </w:rPr>
-          <w:t>Playing audio with an FPGA - Hackster.io</w:t>
-        </w:r>
-      </w:hyperlink>
-      <w:r>
-        <w:rPr>
-          <w:rStyle w:val="Hyperlink"/>
-        </w:rPr>
-        <w:t xml:space="preserve"> goat</w:t>
-      </w:r>
-    </w:p>
-    <w:p>
-      <w:pPr>
-        <w:pStyle w:val="ListParagraph"/>
-        <w:numPr>
-          <w:ilvl w:val="0"/>
-          <w:numId w:val="2"/>
-        </w:numPr>
-      </w:pPr>
-      <w:hyperlink r:id="rId20" w:history="1">
-        <w:r>
-          <w:rPr>
-            <w:rStyle w:val="Hyperlink"/>
-          </w:rPr>
-          <w:t>Play wav-files from an SD card with the ZYBO - Hackster.io</w:t>
-        </w:r>
-      </w:hyperlink>
-    </w:p>
-    <w:p>
-      <w:pPr>
-        <w:pStyle w:val="ListParagraph"/>
-        <w:numPr>
-          <w:ilvl w:val="0"/>
-          <w:numId w:val="2"/>
-        </w:numPr>
-      </w:pPr>
-      <w:hyperlink r:id="rId21" w:history="1">
-        <w:r>
-          <w:rPr>
-            <w:rStyle w:val="Hyperlink"/>
-          </w:rPr>
-          <w:t>https://justanotherelectronicsblog.com/?p=402</w:t>
-        </w:r>
-      </w:hyperlink>
-    </w:p>
-    <w:commentRangeStart w:id="0"/>
-    <w:p>
-      <w:pPr>
-        <w:pStyle w:val="ListParagraph"/>
-        <w:numPr>
-          <w:ilvl w:val="0"/>
-          <w:numId w:val="2"/>
-        </w:numPr>
-      </w:pPr>
-      <w:r>
-        <w:fldChar w:fldCharType="begin"/>
-      </w:r>
-      <w:r>
-        <w:instrText xml:space="preserve"> HYPERLINK "https://www.fpgakey.com/tutorial/section570" </w:instrText>
-      </w:r>
-      <w:r>
-        <w:fldChar w:fldCharType="separate"/>
-      </w:r>
-      <w:r>
-        <w:rPr>
-          <w:rStyle w:val="Hyperlink"/>
-        </w:rPr>
-        <w:t>Playing an Audio File - Programming FPGAs Getting Started with Verilog - FPGAkey</w:t>
-      </w:r>
-      <w:r>
-        <w:fldChar w:fldCharType="end"/>
-      </w:r>
-    </w:p>
-    <w:p>
-      <w:pPr>
-        <w:pStyle w:val="ListParagraph"/>
-        <w:numPr>
-          <w:ilvl w:val="0"/>
-          <w:numId w:val="2"/>
-        </w:numPr>
-      </w:pPr>
-      <w:hyperlink r:id="rId22" w:history="1">
-        <w:r>
-          <w:rPr>
-            <w:rStyle w:val="Hyperlink"/>
-          </w:rPr>
-          <w:t>Project FPGA-Audio – FPGA based MP3/WAV Player - FPGA SOLUTIONS (google.com)</w:t>
-        </w:r>
-      </w:hyperlink>
+          <w:t>https://docs.xilinx.com/v/u/en-US/pg058-blk-mem-gen</w:t>
+        </w:r>
+      </w:hyperlink>
+    </w:p>
+    <w:p>
+      <w:pPr>
+        <w:pStyle w:val="Heading2"/>
+      </w:pPr>
+      <w:r>
+        <w:t>Previous implementations</w:t>
+      </w:r>
     </w:p>
     <w:p>
       <w:pPr>
@@ -517,47 +472,111 @@
           <w:u w:val="none"/>
         </w:rPr>
       </w:pPr>
+      <w:hyperlink r:id="rId20" w:history="1">
+        <w:r>
+          <w:rPr>
+            <w:rStyle w:val="Hyperlink"/>
+          </w:rPr>
+          <w:t>Playing audio with an F</w:t>
+        </w:r>
+        <w:r>
+          <w:rPr>
+            <w:rStyle w:val="Hyperlink"/>
+          </w:rPr>
+          <w:t>P</w:t>
+        </w:r>
+        <w:r>
+          <w:rPr>
+            <w:rStyle w:val="Hyperlink"/>
+          </w:rPr>
+          <w:t>GA - Hackster.io</w:t>
+        </w:r>
+      </w:hyperlink>
+      <w:r>
+        <w:rPr>
+          <w:rStyle w:val="Hyperlink"/>
+        </w:rPr>
+        <w:t xml:space="preserve"> goat</w:t>
+      </w:r>
+    </w:p>
+    <w:p>
+      <w:pPr>
+        <w:pStyle w:val="ListParagraph"/>
+        <w:numPr>
+          <w:ilvl w:val="0"/>
+          <w:numId w:val="2"/>
+        </w:numPr>
+      </w:pPr>
+      <w:hyperlink r:id="rId21" w:history="1">
+        <w:r>
+          <w:rPr>
+            <w:rStyle w:val="Hyperlink"/>
+          </w:rPr>
+          <w:t>Play wav-files from an SD card with the ZYBO - Hackster.io</w:t>
+        </w:r>
+      </w:hyperlink>
+    </w:p>
+    <w:p>
+      <w:pPr>
+        <w:pStyle w:val="ListParagraph"/>
+        <w:numPr>
+          <w:ilvl w:val="0"/>
+          <w:numId w:val="2"/>
+        </w:numPr>
+      </w:pPr>
+      <w:hyperlink r:id="rId22" w:history="1">
+        <w:r>
+          <w:rPr>
+            <w:rStyle w:val="Hyperlink"/>
+          </w:rPr>
+          <w:t>https://justanotherelectronicsblog.com/?p=402</w:t>
+        </w:r>
+      </w:hyperlink>
+    </w:p>
+    <w:commentRangeStart w:id="0"/>
+    <w:p>
+      <w:pPr>
+        <w:pStyle w:val="ListParagraph"/>
+        <w:numPr>
+          <w:ilvl w:val="0"/>
+          <w:numId w:val="2"/>
+        </w:numPr>
+      </w:pPr>
+      <w:r>
+        <w:fldChar w:fldCharType="begin"/>
+      </w:r>
+      <w:r>
+        <w:instrText xml:space="preserve"> HYPERLINK "https://www.fpgakey.com/tutorial/section570" </w:instrText>
+      </w:r>
+      <w:r>
+        <w:fldChar w:fldCharType="separate"/>
+      </w:r>
+      <w:r>
+        <w:rPr>
+          <w:rStyle w:val="Hyperlink"/>
+        </w:rPr>
+        <w:t>Playing an Audio File - Programming FPGAs Getting Started with Verilog - FPGAkey</w:t>
+      </w:r>
+      <w:r>
+        <w:fldChar w:fldCharType="end"/>
+      </w:r>
+    </w:p>
+    <w:p>
+      <w:pPr>
+        <w:pStyle w:val="ListParagraph"/>
+        <w:numPr>
+          <w:ilvl w:val="0"/>
+          <w:numId w:val="2"/>
+        </w:numPr>
+      </w:pPr>
       <w:hyperlink r:id="rId23" w:history="1">
         <w:r>
           <w:rPr>
             <w:rStyle w:val="Hyperlink"/>
           </w:rPr>
-          <w:t>Playing MP3s From An FPGA | Hackaday</w:t>
-        </w:r>
-      </w:hyperlink>
-      <w:commentRangeEnd w:id="0"/>
-      <w:r>
-        <w:rPr>
-          <w:rStyle w:val="CommentReference"/>
-        </w:rPr>
-        <w:commentReference w:id="0"/>
-      </w:r>
-    </w:p>
-    <w:p>
-      <w:pPr>
-        <w:pStyle w:val="ListParagraph"/>
-        <w:numPr>
-          <w:ilvl w:val="0"/>
-          <w:numId w:val="2"/>
-        </w:numPr>
-      </w:pPr>
-      <w:hyperlink r:id="rId28" w:history="1">
-        <w:r>
-          <w:rPr>
-            <w:rStyle w:val="Hyperlink"/>
-          </w:rPr>
-          <w:t>GitHub - ultraembedded/FPGAmp: 720p FPGA Media Player (RISC-V + Motion JPEG + SD + HDMI on an Artix 7)</w:t>
-        </w:r>
-      </w:hyperlink>
-    </w:p>
-    <w:p>
-      <w:pPr>
-        <w:pStyle w:val="Heading2"/>
-      </w:pPr>
-      <w:r>
-        <w:lastRenderedPageBreak/>
-        <w:t>Time stretching</w:t>
-      </w:r>
+          <w:t>Project FPGA-Audio – FPGA based MP3/WAV Player - FPGA SOLUTIONS (google.com)</w:t>
+        </w:r>
+      </w:hyperlink>
     </w:p>
     <w:p>
       <w:pPr>
@@ -572,14 +591,46 @@
           <w:u w:val="none"/>
         </w:rPr>
       </w:pPr>
+      <w:hyperlink r:id="rId24" w:history="1">
+        <w:r>
+          <w:rPr>
+            <w:rStyle w:val="Hyperlink"/>
+          </w:rPr>
+          <w:t>Playing MP3s From An FPGA | Hackaday</w:t>
+        </w:r>
+      </w:hyperlink>
+      <w:commentRangeEnd w:id="0"/>
+      <w:r>
+        <w:rPr>
+          <w:rStyle w:val="CommentReference"/>
+        </w:rPr>
+        <w:commentReference w:id="0"/>
+      </w:r>
+    </w:p>
+    <w:p>
+      <w:pPr>
+        <w:pStyle w:val="ListParagraph"/>
+        <w:numPr>
+          <w:ilvl w:val="0"/>
+          <w:numId w:val="2"/>
+        </w:numPr>
+      </w:pPr>
       <w:hyperlink r:id="rId29" w:history="1">
         <w:r>
           <w:rPr>
             <w:rStyle w:val="Hyperlink"/>
           </w:rPr>
-          <w:t>Audio time stretching and pitch scaling - Wikipedia</w:t>
-        </w:r>
-      </w:hyperlink>
+          <w:t>GitHub - ultraembedded/FPGAmp: 720p FPGA Media Player (RISC-V + Motion JPEG + SD + HDMI on an Artix 7)</w:t>
+        </w:r>
+      </w:hyperlink>
+    </w:p>
+    <w:p>
+      <w:pPr>
+        <w:pStyle w:val="Heading2"/>
+      </w:pPr>
+      <w:r>
+        <w:t>Time stretching</w:t>
+      </w:r>
     </w:p>
     <w:p>
       <w:pPr>
@@ -599,7 +650,7 @@
           <w:rPr>
             <w:rStyle w:val="Hyperlink"/>
           </w:rPr>
-          <w:t>https://www.jstage.jst.go.jp/article/elex/11/14/11_11.20140387/_article</w:t>
+          <w:t>Audio time stretching and pitch scaling - Wikipedia</w:t>
         </w:r>
       </w:hyperlink>
     </w:p>
@@ -621,7 +672,7 @@
           <w:rPr>
             <w:rStyle w:val="Hyperlink"/>
           </w:rPr>
-          <w:t>https://github.com/k2kobayashi/Shifter/blob/master/shifter/shifter.py</w:t>
+          <w:t>https://www.jstage.jst.go.jp/article/elex/11/14/11_11.20140387/_article</w:t>
         </w:r>
       </w:hyperlink>
     </w:p>
@@ -643,6 +694,28 @@
           <w:rPr>
             <w:rStyle w:val="Hyperlink"/>
           </w:rPr>
+          <w:t>https://github.com/k2kobayashi/Shifter/blob/master/shifter/shifter.py</w:t>
+        </w:r>
+      </w:hyperlink>
+    </w:p>
+    <w:p>
+      <w:pPr>
+        <w:pStyle w:val="ListParagraph"/>
+        <w:numPr>
+          <w:ilvl w:val="0"/>
+          <w:numId w:val="2"/>
+        </w:numPr>
+        <w:rPr>
+          <w:rStyle w:val="Hyperlink"/>
+          <w:color w:val="auto"/>
+          <w:u w:val="none"/>
+        </w:rPr>
+      </w:pPr>
+      <w:hyperlink r:id="rId33" w:history="1">
+        <w:r>
+          <w:rPr>
+            <w:rStyle w:val="Hyperlink"/>
+          </w:rPr>
           <w:t>https://www.audiolabs-erlangen.de/content/05-fau/professor/00-mueller/01-students/2011_DriedgerJonathan_TSM_MasterThesis.pdf</w:t>
         </w:r>
       </w:hyperlink>
@@ -663,7 +736,7 @@
           <w:numId w:val="3"/>
         </w:numPr>
       </w:pPr>
-      <w:hyperlink r:id="rId33" w:history="1">
+      <w:hyperlink r:id="rId34" w:history="1">
         <w:r>
           <w:rPr>
             <w:rStyle w:val="Hyperlink"/>
@@ -681,6 +754,40 @@
       </w:r>
     </w:p>
     <w:p>
+      <w:r>
+        <w:t xml:space="preserve">Audio playback was largely inspired by </w:t>
+      </w:r>
+      <w:hyperlink r:id="rId35" w:history="1">
+        <w:r>
+          <w:rPr>
+            <w:rStyle w:val="Hyperlink"/>
+          </w:rPr>
+          <w:t>Daniel Kampert’s tutorial on how to play audio with an FPGA</w:t>
+        </w:r>
+      </w:hyperlink>
+      <w:r>
+        <w:t>.</w:t>
+      </w:r>
+      <w:r>
+        <w:t xml:space="preserve"> Although the author wrote their tutorial with the Zybo Z7 in mind, i. e. a different development board, </w:t>
+      </w:r>
+      <w:r>
+        <w:t>I was able to quickly</w:t>
+      </w:r>
+      <w:r>
+        <w:t xml:space="preserve"> adapt</w:t>
+      </w:r>
+      <w:r>
+        <w:t xml:space="preserve"> their code</w:t>
+      </w:r>
+      <w:r>
+        <w:t xml:space="preserve"> </w:t>
+      </w:r>
+      <w:r>
+        <w:t>to run on the Arty A7.</w:t>
+      </w:r>
+    </w:p>
+    <w:p>
       <w:pPr>
         <w:pStyle w:val="Heading2"/>
       </w:pPr>
@@ -699,7 +806,15 @@
       </w:r>
     </w:p>
     <w:p>
-      <w:r>
+      <w:pPr>
+        <w:rPr>
+          <w:strike/>
+        </w:rPr>
+      </w:pPr>
+      <w:r>
+        <w:rPr>
+          <w:strike/>
+        </w:rPr>
         <w:t>Read SD Card data</w:t>
       </w:r>
     </w:p>
@@ -716,6 +831,30 @@
         <w:t>Implementation</w:t>
       </w:r>
     </w:p>
+    <w:p>
+      <w:r>
+        <w:t>Look at timing graph of block memory</w:t>
+      </w:r>
+    </w:p>
+    <w:p>
+      <w:r>
+        <w:t>ROMReader takes two cycles from increment to update</w:t>
+      </w:r>
+      <w:r>
+        <w:t>.</w:t>
+      </w:r>
+    </w:p>
+    <w:p>
+      <w:hyperlink r:id="rId36" w:history="1">
+        <w:r>
+          <w:rPr>
+            <w:rStyle w:val="Hyperlink"/>
+          </w:rPr>
+          <w:t>https://stackoverflow.com/questions/66413266/vhdl-fsm-output-delayed-of-1-clock-cycle</w:t>
+        </w:r>
+      </w:hyperlink>
+    </w:p>
+    <w:p/>
     <w:sectPr>
       <w:pgSz w:w="12240" w:h="15840"/>
       <w:pgMar w:top="1417" w:right="1417" w:bottom="1134" w:left="1417" w:header="720" w:footer="720" w:gutter="0"/>

</xml_diff>